<commit_message>
Update Web Project Prep Assignment 2.docx
</commit_message>
<xml_diff>
--- a/UIUX/Web Project Prep Assignment 2.docx
+++ b/UIUX/Web Project Prep Assignment 2.docx
@@ -8,6 +8,20 @@
       </w:r>
       <w:r>
         <w:t>Prep Assignment 2</w:t>
+      </w:r>
+      <w:r>
+        <w:t xml:space="preserve"> </w:t>
+      </w:r>
+      <w:hyperlink r:id="rId5" w:history="1">
+        <w:r>
+          <w:rPr>
+            <w:rStyle w:val="Hyperlink"/>
+          </w:rPr>
+          <w:t>https://mrtechman100.github.io/IS3700/UIUX/FinalProject/index.html</w:t>
+        </w:r>
+      </w:hyperlink>
+      <w:r>
+        <w:t xml:space="preserve"> </w:t>
       </w:r>
     </w:p>
     <w:p/>
@@ -1663,6 +1677,29 @@
       <w:spacing w:val="5"/>
     </w:rPr>
   </w:style>
+  <w:style w:type="character" w:styleId="Hyperlink">
+    <w:name w:val="Hyperlink"/>
+    <w:basedOn w:val="DefaultParagraphFont"/>
+    <w:uiPriority w:val="99"/>
+    <w:unhideWhenUsed/>
+    <w:rsid w:val="005621BA"/>
+    <w:rPr>
+      <w:color w:val="467886" w:themeColor="hyperlink"/>
+      <w:u w:val="single"/>
+    </w:rPr>
+  </w:style>
+  <w:style w:type="character" w:styleId="UnresolvedMention">
+    <w:name w:val="Unresolved Mention"/>
+    <w:basedOn w:val="DefaultParagraphFont"/>
+    <w:uiPriority w:val="99"/>
+    <w:semiHidden/>
+    <w:unhideWhenUsed/>
+    <w:rsid w:val="005621BA"/>
+    <w:rPr>
+      <w:color w:val="605E5C"/>
+      <w:shd w:val="clear" w:color="auto" w:fill="E1DFDD"/>
+    </w:rPr>
+  </w:style>
 </w:styles>
 </file>
 

</xml_diff>